<commit_message>
Update Feb 2025 Flavor Drill
</commit_message>
<xml_diff>
--- a/example_problems/flavor_of_the_month/202502/February 2025 Flavor Drill LA-UR-25-21584.docx
+++ b/example_problems/flavor_of_the_month/202502/February 2025 Flavor Drill LA-UR-25-21584.docx
@@ -663,23 +663,7 @@
             <w:sz w:val="24"/>
             <w:szCs w:val="24"/>
           </w:rPr>
-          <w:t>https://git</w:t>
-        </w:r>
-        <w:r>
-          <w:rPr>
-            <w:rStyle w:val="Hyperlink"/>
-            <w:sz w:val="24"/>
-            <w:szCs w:val="24"/>
-          </w:rPr>
-          <w:t>h</w:t>
-        </w:r>
-        <w:r>
-          <w:rPr>
-            <w:rStyle w:val="Hyperlink"/>
-            <w:sz w:val="24"/>
-            <w:szCs w:val="24"/>
-          </w:rPr>
-          <w:t>ub.com/sandialabs/InterSpec/releases</w:t>
+          <w:t>https://github.com/sandialabs/InterSpec/releases</w:t>
         </w:r>
       </w:hyperlink>
       <w:r>
@@ -733,6 +717,7 @@
           <w:szCs w:val="24"/>
         </w:rPr>
       </w:pPr>
+      <w:bookmarkStart w:id="1" w:name="_Hlk191372407"/>
       <w:r>
         <w:rPr>
           <w:sz w:val="24"/>
@@ -877,7 +862,88 @@
           <w:sz w:val="24"/>
           <w:szCs w:val="24"/>
         </w:rPr>
-        <w:t>before proceeding.</w:t>
+        <w:t>before proceeding</w:t>
+      </w:r>
+      <w:r>
+        <w:rPr>
+          <w:sz w:val="24"/>
+          <w:szCs w:val="24"/>
+        </w:rPr>
+        <w:br/>
+      </w:r>
+      <w:r>
+        <w:rPr>
+          <w:sz w:val="24"/>
+          <w:szCs w:val="24"/>
+        </w:rPr>
+        <w:t>(on</w:t>
+      </w:r>
+      <w:r>
+        <w:rPr>
+          <w:sz w:val="24"/>
+          <w:szCs w:val="24"/>
+        </w:rPr>
+        <w:t xml:space="preserve"> </w:t>
+      </w:r>
+      <w:r>
+        <w:rPr>
+          <w:sz w:val="24"/>
+          <w:szCs w:val="24"/>
+        </w:rPr>
+        <w:t>iPhone or Android use</w:t>
+      </w:r>
+      <w:r>
+        <w:rPr>
+          <w:sz w:val="24"/>
+          <w:szCs w:val="24"/>
+        </w:rPr>
+        <w:t xml:space="preserve"> </w:t>
+      </w:r>
+      <w:r>
+        <w:rPr>
+          <w:b/>
+          <w:bCs/>
+          <w:sz w:val="24"/>
+          <w:szCs w:val="24"/>
+        </w:rPr>
+        <w:t>“Spectra”</w:t>
+      </w:r>
+      <w:r>
+        <w:rPr>
+          <w:sz w:val="24"/>
+          <w:szCs w:val="24"/>
+        </w:rPr>
+        <w:t xml:space="preserve"> </w:t>
+      </w:r>
+      <w:r>
+        <w:rPr>
+          <w:sz w:val="24"/>
+          <w:szCs w:val="24"/>
+        </w:rPr>
+        <w:t>→</w:t>
+      </w:r>
+      <w:r>
+        <w:rPr>
+          <w:sz w:val="24"/>
+          <w:szCs w:val="24"/>
+        </w:rPr>
+        <w:t xml:space="preserve"> </w:t>
+      </w:r>
+      <w:r>
+        <w:rPr>
+          <w:b/>
+          <w:bCs/>
+          <w:sz w:val="24"/>
+          <w:szCs w:val="24"/>
+        </w:rPr>
+        <w:t>“Clear Session”</w:t>
+      </w:r>
+      <w:r>
+        <w:rPr>
+          <w:sz w:val="24"/>
+          <w:szCs w:val="24"/>
+        </w:rPr>
+        <w:t>).</w:t>
       </w:r>
     </w:p>
     <w:p>
@@ -1018,6 +1084,7 @@
         <w:t xml:space="preserve"> to use the QR code.</w:t>
       </w:r>
     </w:p>
+    <w:bookmarkEnd w:id="1"/>
     <w:p>
       <w:pPr>
         <w:rPr>
@@ -1054,7 +1121,14 @@
           <w:sz w:val="24"/>
           <w:szCs w:val="24"/>
         </w:rPr>
-        <w:t>File</w:t>
+        <w:t>File”</w:t>
+      </w:r>
+      <w:r>
+        <w:rPr>
+          <w:sz w:val="24"/>
+          <w:szCs w:val="24"/>
+        </w:rPr>
+        <w:t xml:space="preserve"> → </w:t>
       </w:r>
       <w:r>
         <w:rPr>
@@ -1063,41 +1137,7 @@
           <w:sz w:val="24"/>
           <w:szCs w:val="24"/>
         </w:rPr>
-        <w:t>”</w:t>
-      </w:r>
-      <w:r>
-        <w:rPr>
-          <w:sz w:val="24"/>
-          <w:szCs w:val="24"/>
-        </w:rPr>
-        <w:t xml:space="preserve"> → </w:t>
-      </w:r>
-      <w:r>
-        <w:rPr>
-          <w:b/>
-          <w:bCs/>
-          <w:sz w:val="24"/>
-          <w:szCs w:val="24"/>
-        </w:rPr>
-        <w:t>“</w:t>
-      </w:r>
-      <w:r>
-        <w:rPr>
-          <w:b/>
-          <w:bCs/>
-          <w:sz w:val="24"/>
-          <w:szCs w:val="24"/>
-        </w:rPr>
-        <w:t>Open File…</w:t>
-      </w:r>
-      <w:r>
-        <w:rPr>
-          <w:b/>
-          <w:bCs/>
-          <w:sz w:val="24"/>
-          <w:szCs w:val="24"/>
-        </w:rPr>
-        <w:t>”</w:t>
+        <w:t>“Open File…”</w:t>
       </w:r>
       <w:r>
         <w:rPr>
@@ -1292,23 +1332,7 @@
             <w:sz w:val="24"/>
             <w:szCs w:val="24"/>
           </w:rPr>
-          <w:t>https://sandialabs.github.io/InterSpec/</w:t>
-        </w:r>
-        <w:r>
-          <w:rPr>
-            <w:rStyle w:val="Hyperlink"/>
-            <w:sz w:val="24"/>
-            <w:szCs w:val="24"/>
-          </w:rPr>
-          <w:t>e</w:t>
-        </w:r>
-        <w:r>
-          <w:rPr>
-            <w:rStyle w:val="Hyperlink"/>
-            <w:sz w:val="24"/>
-            <w:szCs w:val="24"/>
-          </w:rPr>
-          <w:t>xample_problems/flavor_of_the_month/#february-2025</w:t>
+          <w:t>https://sandialabs.github.io/InterSpec/example_problems/flavor_of_the_month/#february-2025</w:t>
         </w:r>
       </w:hyperlink>
       <w:r>
@@ -1424,6 +1448,14 @@
         </w:rPr>
         <w:t>.</w:t>
       </w:r>
+    </w:p>
+    <w:p>
+      <w:pPr>
+        <w:rPr>
+          <w:sz w:val="24"/>
+          <w:szCs w:val="24"/>
+        </w:rPr>
+      </w:pPr>
     </w:p>
     <w:p>
       <w:pPr>
@@ -1645,7 +1677,7 @@
           <w:szCs w:val="24"/>
         </w:rPr>
         <w:drawing>
-          <wp:inline distT="0" distB="0" distL="0" distR="0" wp14:anchorId="08B67189" wp14:editId="519476DB">
+          <wp:inline distT="0" distB="0" distL="0" distR="0" wp14:anchorId="08B67189" wp14:editId="6D239836">
             <wp:extent cx="3967843" cy="1570241"/>
             <wp:effectExtent l="0" t="0" r="0" b="0"/>
             <wp:docPr id="861523693" name="Picture 3"/>
@@ -1708,6 +1740,7 @@
           <w:sz w:val="24"/>
           <w:szCs w:val="24"/>
         </w:rPr>
+        <w:lastRenderedPageBreak/>
         <w:t xml:space="preserve">Question </w:t>
       </w:r>
       <w:r>
@@ -1760,7 +1793,6 @@
           <w:sz w:val="24"/>
           <w:szCs w:val="24"/>
         </w:rPr>
-        <w:lastRenderedPageBreak/>
         <w:t>Au-196</w:t>
       </w:r>
     </w:p>
@@ -1843,14 +1875,6 @@
         </w:rPr>
         <w:t>Tl-200</w:t>
       </w:r>
-    </w:p>
-    <w:p>
-      <w:pPr>
-        <w:rPr>
-          <w:sz w:val="24"/>
-          <w:szCs w:val="24"/>
-        </w:rPr>
-      </w:pPr>
     </w:p>
     <w:p>
       <w:pPr>
@@ -2605,6 +2629,13 @@
           <w:szCs w:val="24"/>
         </w:rPr>
         <w:t>.</w:t>
+      </w:r>
+      <w:r>
+        <w:rPr>
+          <w:sz w:val="24"/>
+          <w:szCs w:val="24"/>
+        </w:rPr>
+        <w:t xml:space="preserve"> The image below has been cropped and rotated for clarity.</w:t>
       </w:r>
     </w:p>
     <w:p>
@@ -2870,6 +2901,20 @@
         </w:rPr>
         <w:t xml:space="preserve"> contains a photograph of the instrument screen.</w:t>
       </w:r>
+      <w:r>
+        <w:rPr>
+          <w:sz w:val="24"/>
+          <w:szCs w:val="24"/>
+        </w:rPr>
+        <w:t xml:space="preserve"> </w:t>
+      </w:r>
+      <w:r>
+        <w:rPr>
+          <w:sz w:val="24"/>
+          <w:szCs w:val="24"/>
+        </w:rPr>
+        <w:t>The image below has been cropped and rotated for clarity.</w:t>
+      </w:r>
     </w:p>
     <w:p>
       <w:pPr>
@@ -2878,48 +2923,6 @@
           <w:szCs w:val="24"/>
         </w:rPr>
       </w:pPr>
-      <w:r>
-        <w:rPr>
-          <w:sz w:val="24"/>
-          <w:szCs w:val="24"/>
-        </w:rPr>
-        <w:t xml:space="preserve">The </w:t>
-      </w:r>
-      <w:r>
-        <w:rPr>
-          <w:sz w:val="24"/>
-          <w:szCs w:val="24"/>
-        </w:rPr>
-        <w:t xml:space="preserve">answer key from the </w:t>
-      </w:r>
-      <w:r>
-        <w:rPr>
-          <w:sz w:val="24"/>
-          <w:szCs w:val="24"/>
-        </w:rPr>
-        <w:t>November 2020 Flavor Drill</w:t>
-      </w:r>
-      <w:r>
-        <w:rPr>
-          <w:sz w:val="24"/>
-          <w:szCs w:val="24"/>
-        </w:rPr>
-        <w:t xml:space="preserve">, Question 7, </w:t>
-      </w:r>
-      <w:r>
-        <w:rPr>
-          <w:sz w:val="24"/>
-          <w:szCs w:val="24"/>
-        </w:rPr>
-        <w:t>may be a useful reference</w:t>
-      </w:r>
-      <w:r>
-        <w:rPr>
-          <w:sz w:val="24"/>
-          <w:szCs w:val="24"/>
-        </w:rPr>
-        <w:t>.</w:t>
-      </w:r>
     </w:p>
     <w:p>
       <w:pPr>
@@ -2930,12 +2933,62 @@
       </w:pPr>
       <w:r>
         <w:rPr>
+          <w:sz w:val="24"/>
+          <w:szCs w:val="24"/>
+        </w:rPr>
+        <w:t xml:space="preserve">The </w:t>
+      </w:r>
+      <w:r>
+        <w:rPr>
+          <w:sz w:val="24"/>
+          <w:szCs w:val="24"/>
+        </w:rPr>
+        <w:t xml:space="preserve">answer key from the </w:t>
+      </w:r>
+      <w:r>
+        <w:rPr>
+          <w:sz w:val="24"/>
+          <w:szCs w:val="24"/>
+        </w:rPr>
+        <w:t>November 2020 Flavor Drill</w:t>
+      </w:r>
+      <w:r>
+        <w:rPr>
+          <w:sz w:val="24"/>
+          <w:szCs w:val="24"/>
+        </w:rPr>
+        <w:t xml:space="preserve">, Question 7, </w:t>
+      </w:r>
+      <w:r>
+        <w:rPr>
+          <w:sz w:val="24"/>
+          <w:szCs w:val="24"/>
+        </w:rPr>
+        <w:t>may be a useful reference</w:t>
+      </w:r>
+      <w:r>
+        <w:rPr>
+          <w:sz w:val="24"/>
+          <w:szCs w:val="24"/>
+        </w:rPr>
+        <w:t>.</w:t>
+      </w:r>
+    </w:p>
+    <w:p>
+      <w:pPr>
+        <w:rPr>
+          <w:sz w:val="24"/>
+          <w:szCs w:val="24"/>
+        </w:rPr>
+      </w:pPr>
+      <w:r>
+        <w:rPr>
           <w:noProof/>
           <w:sz w:val="24"/>
           <w:szCs w:val="24"/>
         </w:rPr>
         <w:drawing>
-          <wp:inline distT="0" distB="0" distL="0" distR="0" wp14:anchorId="20E76A6A" wp14:editId="1CFEA085">
+          <wp:inline distT="0" distB="0" distL="0" distR="0" wp14:anchorId="20E76A6A" wp14:editId="0B44E576">
             <wp:extent cx="3163323" cy="4904377"/>
             <wp:effectExtent l="5715" t="0" r="5080" b="5080"/>
             <wp:docPr id="150302999" name="Picture 5"/>
@@ -3169,423 +3222,24 @@
       </w:pPr>
       <w:r>
         <w:rPr>
-          <w:sz w:val="24"/>
-          <w:szCs w:val="24"/>
-        </w:rPr>
-        <w:t>Q</w:t>
-      </w:r>
-      <w:r>
-        <w:rPr>
-          <w:sz w:val="24"/>
-          <w:szCs w:val="24"/>
-        </w:rPr>
-        <w:t xml:space="preserve">uestion </w:t>
-      </w:r>
-      <w:r>
-        <w:rPr>
-          <w:sz w:val="24"/>
-          <w:szCs w:val="24"/>
-        </w:rPr>
-        <w:t xml:space="preserve">7 </w:t>
-      </w:r>
-      <w:r>
-        <w:rPr>
-          <w:sz w:val="24"/>
-          <w:szCs w:val="24"/>
-        </w:rPr>
-        <w:t xml:space="preserve">is based on the file </w:t>
-      </w:r>
-      <w:r>
-        <w:rPr>
-          <w:i/>
-          <w:iCs/>
-          <w:sz w:val="24"/>
-          <w:szCs w:val="24"/>
-        </w:rPr>
-        <w:t>Q</w:t>
-      </w:r>
-      <w:r>
-        <w:rPr>
-          <w:i/>
-          <w:iCs/>
-          <w:sz w:val="24"/>
-          <w:szCs w:val="24"/>
-        </w:rPr>
-        <w:t>uestion</w:t>
-      </w:r>
-      <w:r>
-        <w:rPr>
-          <w:i/>
-          <w:iCs/>
-          <w:sz w:val="24"/>
-          <w:szCs w:val="24"/>
-        </w:rPr>
-        <w:t>7</w:t>
-      </w:r>
-      <w:r>
-        <w:rPr>
-          <w:i/>
-          <w:iCs/>
-          <w:sz w:val="24"/>
-          <w:szCs w:val="24"/>
-        </w:rPr>
-        <w:t xml:space="preserve"> </w:t>
-      </w:r>
-      <w:r>
-        <w:rPr>
-          <w:i/>
-          <w:iCs/>
-          <w:sz w:val="24"/>
-          <w:szCs w:val="24"/>
-        </w:rPr>
-        <w:t>URL.txt</w:t>
-      </w:r>
-      <w:r>
-        <w:rPr>
-          <w:sz w:val="24"/>
-          <w:szCs w:val="24"/>
-        </w:rPr>
-        <w:t xml:space="preserve">. This is </w:t>
-      </w:r>
-      <w:r>
-        <w:rPr>
-          <w:sz w:val="24"/>
-          <w:szCs w:val="24"/>
-        </w:rPr>
-        <w:t xml:space="preserve">a </w:t>
-      </w:r>
-      <w:r>
-        <w:rPr>
-          <w:sz w:val="24"/>
-          <w:szCs w:val="24"/>
-        </w:rPr>
-        <w:t xml:space="preserve">spectrum </w:t>
-      </w:r>
-      <w:r>
-        <w:rPr>
-          <w:sz w:val="24"/>
-          <w:szCs w:val="24"/>
-        </w:rPr>
-        <w:t xml:space="preserve">of a </w:t>
-      </w:r>
-      <w:r>
-        <w:rPr>
-          <w:sz w:val="24"/>
-          <w:szCs w:val="24"/>
-        </w:rPr>
-        <w:t xml:space="preserve">different </w:t>
-      </w:r>
-      <w:r>
-        <w:rPr>
-          <w:sz w:val="24"/>
-          <w:szCs w:val="24"/>
-        </w:rPr>
-        <w:t xml:space="preserve">plutonium sample </w:t>
-      </w:r>
-      <w:r>
-        <w:rPr>
-          <w:sz w:val="24"/>
-          <w:szCs w:val="24"/>
-        </w:rPr>
-        <w:t xml:space="preserve">that has been </w:t>
-      </w:r>
-      <w:r>
-        <w:rPr>
-          <w:sz w:val="24"/>
-          <w:szCs w:val="24"/>
-        </w:rPr>
-        <w:t>stored in a</w:t>
-      </w:r>
-      <w:r>
-        <w:rPr>
-          <w:sz w:val="24"/>
-          <w:szCs w:val="24"/>
-        </w:rPr>
-        <w:t xml:space="preserve"> URL </w:t>
-      </w:r>
-      <w:r>
-        <w:rPr>
-          <w:sz w:val="24"/>
-          <w:szCs w:val="24"/>
-        </w:rPr>
-        <w:t>variation of QR encoding (some instruments offer this option for easier email transmission)</w:t>
-      </w:r>
-      <w:r>
-        <w:rPr>
-          <w:sz w:val="24"/>
-          <w:szCs w:val="24"/>
-        </w:rPr>
-        <w:t xml:space="preserve">. The URL is ASCII text that </w:t>
-      </w:r>
-      <w:r>
-        <w:rPr>
-          <w:sz w:val="24"/>
-          <w:szCs w:val="24"/>
-        </w:rPr>
-        <w:t>stores</w:t>
-      </w:r>
-      <w:r>
-        <w:rPr>
-          <w:sz w:val="24"/>
-          <w:szCs w:val="24"/>
-        </w:rPr>
-        <w:t xml:space="preserve"> the spectrum data</w:t>
-      </w:r>
-      <w:r>
-        <w:rPr>
-          <w:sz w:val="24"/>
-          <w:szCs w:val="24"/>
-        </w:rPr>
-        <w:t xml:space="preserve">. </w:t>
-      </w:r>
-      <w:r>
-        <w:rPr>
-          <w:sz w:val="24"/>
-          <w:szCs w:val="24"/>
-        </w:rPr>
-        <w:t>Th</w:t>
-      </w:r>
-      <w:r>
-        <w:rPr>
-          <w:sz w:val="24"/>
-          <w:szCs w:val="24"/>
-        </w:rPr>
-        <w:t>e</w:t>
-      </w:r>
-      <w:r>
-        <w:rPr>
-          <w:sz w:val="24"/>
-          <w:szCs w:val="24"/>
-        </w:rPr>
-        <w:t xml:space="preserve"> </w:t>
-      </w:r>
-      <w:r>
-        <w:rPr>
+          <w:noProof/>
           <w:sz w:val="24"/>
           <w:szCs w:val="24"/>
         </w:rPr>
         <w:lastRenderedPageBreak/>
-        <w:t xml:space="preserve">file may be dragged-and-dropped onto </w:t>
-      </w:r>
-      <w:proofErr w:type="spellStart"/>
-      <w:r>
-        <w:rPr>
-          <w:sz w:val="24"/>
-          <w:szCs w:val="24"/>
-        </w:rPr>
-        <w:t>InterSpec</w:t>
-      </w:r>
-      <w:proofErr w:type="spellEnd"/>
-      <w:r>
-        <w:rPr>
-          <w:sz w:val="24"/>
-          <w:szCs w:val="24"/>
-        </w:rPr>
-        <w:t xml:space="preserve">, </w:t>
-      </w:r>
-      <w:r>
-        <w:rPr>
-          <w:sz w:val="24"/>
-          <w:szCs w:val="24"/>
-        </w:rPr>
-        <w:t xml:space="preserve">you may use </w:t>
-      </w:r>
-      <w:r>
-        <w:rPr>
-          <w:b/>
-          <w:bCs/>
-          <w:sz w:val="24"/>
-          <w:szCs w:val="24"/>
-        </w:rPr>
-        <w:t>“File”</w:t>
-      </w:r>
-      <w:r>
-        <w:rPr>
-          <w:sz w:val="24"/>
-          <w:szCs w:val="24"/>
-        </w:rPr>
-        <w:t xml:space="preserve"> </w:t>
-      </w:r>
-      <w:r>
-        <w:rPr>
-          <w:sz w:val="24"/>
-          <w:szCs w:val="24"/>
-        </w:rPr>
-        <w:t>→</w:t>
-      </w:r>
-      <w:r>
-        <w:rPr>
-          <w:sz w:val="24"/>
-          <w:szCs w:val="24"/>
-        </w:rPr>
-        <w:t xml:space="preserve"> </w:t>
-      </w:r>
-      <w:r>
-        <w:rPr>
-          <w:b/>
-          <w:bCs/>
-          <w:sz w:val="24"/>
-          <w:szCs w:val="24"/>
-        </w:rPr>
-        <w:t>“Open File…”</w:t>
-      </w:r>
-      <w:r>
-        <w:rPr>
-          <w:sz w:val="24"/>
-          <w:szCs w:val="24"/>
-        </w:rPr>
-        <w:t xml:space="preserve">, </w:t>
-      </w:r>
-      <w:r>
-        <w:rPr>
-          <w:sz w:val="24"/>
-          <w:szCs w:val="24"/>
-        </w:rPr>
-        <w:t xml:space="preserve">or you can copy the file contents and paste </w:t>
-      </w:r>
-      <w:r>
-        <w:rPr>
-          <w:sz w:val="24"/>
-          <w:szCs w:val="24"/>
-        </w:rPr>
-        <w:t>them</w:t>
-      </w:r>
-      <w:r>
-        <w:rPr>
-          <w:sz w:val="24"/>
-          <w:szCs w:val="24"/>
-        </w:rPr>
-        <w:t xml:space="preserve"> into </w:t>
-      </w:r>
-      <w:proofErr w:type="spellStart"/>
-      <w:r>
-        <w:rPr>
-          <w:sz w:val="24"/>
-          <w:szCs w:val="24"/>
-        </w:rPr>
-        <w:t>InterSpec</w:t>
-      </w:r>
-      <w:proofErr w:type="spellEnd"/>
-      <w:r>
-        <w:rPr>
-          <w:sz w:val="24"/>
-          <w:szCs w:val="24"/>
-        </w:rPr>
-        <w:t xml:space="preserve"> </w:t>
-      </w:r>
-      <w:r>
-        <w:rPr>
-          <w:sz w:val="24"/>
-          <w:szCs w:val="24"/>
-        </w:rPr>
-        <w:t>using</w:t>
-      </w:r>
-      <w:r>
-        <w:rPr>
-          <w:sz w:val="24"/>
-          <w:szCs w:val="24"/>
-        </w:rPr>
-        <w:t xml:space="preserve"> </w:t>
-      </w:r>
-      <w:r>
-        <w:rPr>
-          <w:sz w:val="24"/>
-          <w:szCs w:val="24"/>
-        </w:rPr>
-        <w:t>“</w:t>
-      </w:r>
-      <w:r>
-        <w:rPr>
-          <w:b/>
-          <w:bCs/>
-          <w:sz w:val="24"/>
-          <w:szCs w:val="24"/>
-        </w:rPr>
-        <w:t>Edit</w:t>
-      </w:r>
-      <w:r>
-        <w:rPr>
-          <w:b/>
-          <w:bCs/>
-          <w:sz w:val="24"/>
-          <w:szCs w:val="24"/>
-        </w:rPr>
-        <w:t>”</w:t>
-      </w:r>
-      <w:r>
-        <w:rPr>
-          <w:sz w:val="24"/>
-          <w:szCs w:val="24"/>
-        </w:rPr>
-        <w:t xml:space="preserve"> </w:t>
-      </w:r>
-      <w:r>
-        <w:rPr>
-          <w:sz w:val="24"/>
-          <w:szCs w:val="24"/>
-        </w:rPr>
-        <w:t>→</w:t>
-      </w:r>
-      <w:r>
-        <w:rPr>
-          <w:sz w:val="24"/>
-          <w:szCs w:val="24"/>
-        </w:rPr>
-        <w:t xml:space="preserve"> “</w:t>
-      </w:r>
-      <w:r>
-        <w:rPr>
-          <w:b/>
-          <w:bCs/>
-          <w:sz w:val="24"/>
-          <w:szCs w:val="24"/>
-        </w:rPr>
-        <w:t xml:space="preserve">Enter </w:t>
-      </w:r>
-      <w:proofErr w:type="spellStart"/>
-      <w:r>
-        <w:rPr>
-          <w:b/>
-          <w:bCs/>
-          <w:sz w:val="24"/>
-          <w:szCs w:val="24"/>
-        </w:rPr>
-        <w:t>Url</w:t>
-      </w:r>
-      <w:proofErr w:type="spellEnd"/>
-      <w:r>
-        <w:rPr>
-          <w:sz w:val="24"/>
-          <w:szCs w:val="24"/>
-        </w:rPr>
-        <w:t xml:space="preserve">”. </w:t>
-      </w:r>
-      <w:r>
-        <w:rPr>
-          <w:sz w:val="24"/>
-          <w:szCs w:val="24"/>
-        </w:rPr>
-        <w:br/>
-      </w:r>
-      <w:r>
-        <w:rPr>
-          <w:noProof/>
-          <w:sz w:val="24"/>
-          <w:szCs w:val="24"/>
-        </w:rPr>
         <mc:AlternateContent>
           <mc:Choice Requires="wps">
             <w:drawing>
-              <wp:anchor distT="45720" distB="45720" distL="114300" distR="114300" simplePos="0" relativeHeight="251659264" behindDoc="0" locked="0" layoutInCell="1" allowOverlap="1" wp14:anchorId="46B40623" wp14:editId="304B9B3D">
+              <wp:anchor distT="45720" distB="45720" distL="114300" distR="114300" simplePos="0" relativeHeight="251659264" behindDoc="0" locked="0" layoutInCell="1" allowOverlap="1" wp14:anchorId="46B40623" wp14:editId="5D9219C6">
                 <wp:simplePos x="0" y="0"/>
                 <wp:positionH relativeFrom="margin">
-                  <wp:posOffset>-310424</wp:posOffset>
+                  <wp:posOffset>-142240</wp:posOffset>
                 </wp:positionH>
                 <wp:positionV relativeFrom="paragraph">
-                  <wp:posOffset>717187</wp:posOffset>
+                  <wp:posOffset>1262380</wp:posOffset>
                 </wp:positionV>
-                <wp:extent cx="6781800" cy="4174490"/>
-                <wp:effectExtent l="0" t="0" r="19050" b="16510"/>
+                <wp:extent cx="6781800" cy="3461385"/>
+                <wp:effectExtent l="0" t="0" r="19050" b="24765"/>
                 <wp:wrapSquare wrapText="bothSides"/>
                 <wp:docPr id="217" name="Text Box 2"/>
                 <wp:cNvGraphicFramePr>
@@ -3600,7 +3254,7 @@
                       <wps:spPr bwMode="auto">
                         <a:xfrm>
                           <a:off x="0" y="0"/>
-                          <a:ext cx="6781800" cy="4174490"/>
+                          <a:ext cx="6781800" cy="3461385"/>
                         </a:xfrm>
                         <a:prstGeom prst="rect">
                           <a:avLst/>
@@ -3622,14 +3276,14 @@
                           <w:p>
                             <w:pPr>
                               <w:rPr>
-                                <w:sz w:val="18"/>
-                                <w:szCs w:val="18"/>
+                                <w:sz w:val="16"/>
+                                <w:szCs w:val="16"/>
                               </w:rPr>
                             </w:pPr>
                             <w:r>
                               <w:rPr>
-                                <w:sz w:val="18"/>
-                                <w:szCs w:val="18"/>
+                                <w:sz w:val="16"/>
+                                <w:szCs w:val="16"/>
                               </w:rPr>
                               <w:t>RADDATA://G0/000/NCF2%3ARM%24DEP2Y53%3AMRA4W3%2FJGOR*6M%247UF%20RE%2FH2KF%2BEVJ0J1I1TQR8J1R5IAQH%24VQVN9C35B18%2BG5XZ08D3E%258QPODQ1%20863U2LK2ZR9LY9ESGUT2LVGHV57%3A7XJQ%2512O8476C5HHLX067EKTV%25J6M5OKP6CL6%20AUA-4VPUM8EFG22VLQMQI7DE%252H.2%25N93KIU%2FKTS8IR5WTB%2B%2FN2GMP*9JQCS7DEUSZ-HTR8ZFI-%3AM1UI%2F5QVW6VZDEOFO-GM3USZR0FVHSEXAR%20RR%24PL%3A*7T9TE-2525%20*I%24WN*T4166RJMZMREDMYCR%2BJNVSCV%2BRC%248Q.ENC51-Q9KK07L%24%3AR0KCJGMC187OEF%2B1J9NTW3QXVB%2F09%24V4%25PWIS0%3A4%24*AMXH%25GB8%24T%3AYAJ%25T84SA2ATOJ%25WHNPTUG0L.FP1CI5PT%2FDITO8WGPRG%20E5FFQ9PKYUGOHUTPK%246H.WV5%251%2B*KI8VMTN2JM.RN3VR%24PN811%20ZV%2FWJSZ4VN1OMSVUSDV05%2B6UMUN36CR0%20MEVRF6GSBX0USBE%2F9IP0YQCQD47YKB66JE0S%2F0J-D7KNYHD8%2FO5KAM1W%2F74%3ATB%2BMGE-L%2FAS-KUJ%2BD670Y%2BRF61%255HB%20Q37D%2FVGLZBANFR16UKFIZT19T5NT0U1UV5QRBO%25QTF5F7LV%2F6KF35RA9Y8B%2F29JLRJK6JLLENP3D46Q5NQ8L2A.B%3A%2BV%20MTUN5-6MGGR%2BMD%200HU5EU6POAOH6EG2K.8J4ZRTEUL6RU.ECBBPOA%20XP%2FAQN6K6LMVZTV5Q%2F%3AHK%25VZ1JAR9.PA%20V0LXL3CL8UB3%25J-IF31ITDS%25%3ANHNMZ6GO99S1R%2F5FVG5%2FRC5F399OLZ92%3AODH6Q5UR9O-4F%2FE0%25%24GPHV9*RR%25T25VJZU1ORRR50K8MBNKFBQSG5LTD%25Q%3ASTXQT4X2A8UAC2%25G673HAMSC47X7T9%2FO%2F%24075H9CNQ%2530XR048%3A82ARAGFU%25R7XU1R%3A2SGEPSHJTITI63%24PM%2B4O9W%20%2FEJEDE13GUHP59D8A7Q3V*9IM8XIG*CET%2FB%24%2BT35E5TKO8ODN4RSO%2B5TQDEV4U%2FRFP%20701K6%3A6TXU%3ARFF%24DPZ6-6IZOPH9LR%2BUGPL5F7TN8SWGUVI9LP*ZO0PK78AXK3BR2XC0GAKK%20OWO0*JSIAR0*75QV3IGXM7K1SZ6EV2QCSBSZVLRF%2B-A1X592R7-VTBQT3RN%2B51%2FL7NJ%2B%20AWBLD1A%24Y8B.ILJL%25%244*J1.3T%24%2BADG8EOQY%24MFW4IRH-QOE%3AV3P7A5KB%25UX6LEJ142KM4J9SPAVM%2B%2B7AYR18K%24148MR.90-28%20SP0R7JP7DHU%24-BCK1R%20NNYP*T5M%20TGH6NJRYM97P11P6-*3NDC5UU*ML3OJ3A4Q-DLE5LTNG7C15R5X10%25EZOJP%2BGVGK0.P%20%2B0KBOE56U.ROBMB8NAEF9KJIGQGDG%2F0VPZBEPN%20DFRU04%2BT.P7O3JT%20QI.7Y7L42WW4C64E-%25F%248O*C735MDNL0A1*8BUIIW138JJYEHL06IMKFLCXGLWK4%20NHIJCQ2FPPMK%24AG8UW0IFSA%24A9JMPW*5ROHBE9SMS5L4-RSZCB%2FOL5R0SOU5YHZMP1G6OJ1DHAC%3APL8F%2FG9%207QJH2BJIULH5XO.74Z-9PQ5F7J%20N23EDE2CT5LRI5QY9LEQ2J2-1J0M7Q48U%2B8M%2BH6X6AO8J0M1E3%2BR6LMIP%2FQGGM1-UL-203EZ0FOXC.LR6JC2K8LU1%2BVH182-%25HAWAXSHX25*R1GMUBZ2CNJDEB8HK%240IXR4WO1%20MANY9Q%2FHW55*CE%25LJSD9MMKR0JV8BW%3ASQ-4P%2046RD.XKGRLNCAC5I%2502.*EUVSD744ZUFMM4%20AC8TCQ11AB5JMHV3L%2FI%2B8G7GKI00SV97T09A6DII%2B13%2BVGXTOH12H%2B9K%2BC888I31R8F%25.C.-28IMCN2BS1ELGOCJG*CTVI%3ABPJ%20GCZGQZOL%2F9IW8ACJX%24C%2FBQS8ESV4TJN1UTUAW2LK2X6</w:t>
                             </w:r>
@@ -3657,20 +3311,20 @@
                 <v:stroke joinstyle="miter"/>
                 <v:path gradientshapeok="t" o:connecttype="rect"/>
               </v:shapetype>
-              <v:shape id="Text Box 2" o:spid="_x0000_s1026" type="#_x0000_t202" style="position:absolute;margin-left:-24.45pt;margin-top:56.45pt;width:534pt;height:328.7pt;z-index:251659264;visibility:visible;mso-wrap-style:square;mso-width-percent:0;mso-height-percent:0;mso-wrap-distance-left:9pt;mso-wrap-distance-top:3.6pt;mso-wrap-distance-right:9pt;mso-wrap-distance-bottom:3.6pt;mso-position-horizontal:absolute;mso-position-horizontal-relative:margin;mso-position-vertical:absolute;mso-position-vertical-relative:text;mso-width-percent:0;mso-height-percent:0;mso-width-relative:margin;mso-height-relative:margin;v-text-anchor:top" o:gfxdata="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">
+              <v:shape id="Text Box 2" o:spid="_x0000_s1026" type="#_x0000_t202" style="position:absolute;margin-left:-11.2pt;margin-top:99.4pt;width:534pt;height:272.55pt;z-index:251659264;visibility:visible;mso-wrap-style:square;mso-width-percent:0;mso-height-percent:0;mso-wrap-distance-left:9pt;mso-wrap-distance-top:3.6pt;mso-wrap-distance-right:9pt;mso-wrap-distance-bottom:3.6pt;mso-position-horizontal:absolute;mso-position-horizontal-relative:margin;mso-position-vertical:absolute;mso-position-vertical-relative:text;mso-width-percent:0;mso-height-percent:0;mso-width-relative:margin;mso-height-relative:margin;v-text-anchor:top" o:gfxdata="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">
                 <v:textbox>
                   <w:txbxContent>
                     <w:p>
                       <w:pPr>
                         <w:rPr>
-                          <w:sz w:val="18"/>
-                          <w:szCs w:val="18"/>
+                          <w:sz w:val="16"/>
+                          <w:szCs w:val="16"/>
                         </w:rPr>
                       </w:pPr>
                       <w:r>
                         <w:rPr>
-                          <w:sz w:val="18"/>
-                          <w:szCs w:val="18"/>
+                          <w:sz w:val="16"/>
+                          <w:szCs w:val="16"/>
                         </w:rPr>
                         <w:t>RADDATA://G0/000/NCF2%3ARM%24DEP2Y53%3AMRA4W3%2FJGOR*6M%247UF%20RE%2FH2KF%2BEVJ0J1I1TQR8J1R5IAQH%24VQVN9C35B18%2BG5XZ08D3E%258QPODQ1%20863U2LK2ZR9LY9ESGUT2LVGHV57%3A7XJQ%2512O8476C5HHLX067EKTV%25J6M5OKP6CL6%20AUA-4VPUM8EFG22VLQMQI7DE%252H.2%25N93KIU%2FKTS8IR5WTB%2B%2FN2GMP*9JQCS7DEUSZ-HTR8ZFI-%3AM1UI%2F5QVW6VZDEOFO-GM3USZR0FVHSEXAR%20RR%24PL%3A*7T9TE-2525%20*I%24WN*T4166RJMZMREDMYCR%2BJNVSCV%2BRC%248Q.ENC51-Q9KK07L%24%3AR0KCJGMC187OEF%2B1J9NTW3QXVB%2F09%24V4%25PWIS0%3A4%24*AMXH%25GB8%24T%3AYAJ%25T84SA2ATOJ%25WHNPTUG0L.FP1CI5PT%2FDITO8WGPRG%20E5FFQ9PKYUGOHUTPK%246H.WV5%251%2B*KI8VMTN2JM.RN3VR%24PN811%20ZV%2FWJSZ4VN1OMSVUSDV05%2B6UMUN36CR0%20MEVRF6GSBX0USBE%2F9IP0YQCQD47YKB66JE0S%2F0J-D7KNYHD8%2FO5KAM1W%2F74%3ATB%2BMGE-L%2FAS-KUJ%2BD670Y%2BRF61%255HB%20Q37D%2FVGLZBANFR16UKFIZT19T5NT0U1UV5QRBO%25QTF5F7LV%2F6KF35RA9Y8B%2F29JLRJK6JLLENP3D46Q5NQ8L2A.B%3A%2BV%20MTUN5-6MGGR%2BMD%200HU5EU6POAOH6EG2K.8J4ZRTEUL6RU.ECBBPOA%20XP%2FAQN6K6LMVZTV5Q%2F%3AHK%25VZ1JAR9.PA%20V0LXL3CL8UB3%25J-IF31ITDS%25%3ANHNMZ6GO99S1R%2F5FVG5%2FRC5F399OLZ92%3AODH6Q5UR9O-4F%2FE0%25%24GPHV9*RR%25T25VJZU1ORRR50K8MBNKFBQSG5LTD%25Q%3ASTXQT4X2A8UAC2%25G673HAMSC47X7T9%2FO%2F%24075H9CNQ%2530XR048%3A82ARAGFU%25R7XU1R%3A2SGEPSHJTITI63%24PM%2B4O9W%20%2FEJEDE13GUHP59D8A7Q3V*9IM8XIG*CET%2FB%24%2BT35E5TKO8ODN4RSO%2B5TQDEV4U%2FRFP%20701K6%3A6TXU%3ARFF%24DPZ6-6IZOPH9LR%2BUGPL5F7TN8SWGUVI9LP*ZO0PK78AXK3BR2XC0GAKK%20OWO0*JSIAR0*75QV3IGXM7K1SZ6EV2QCSBSZVLRF%2B-A1X592R7-VTBQT3RN%2B51%2FL7NJ%2B%20AWBLD1A%24Y8B.ILJL%25%244*J1.3T%24%2BADG8EOQY%24MFW4IRH-QOE%3AV3P7A5KB%25UX6LEJ142KM4J9SPAVM%2B%2B7AYR18K%24148MR.90-28%20SP0R7JP7DHU%24-BCK1R%20NNYP*T5M%20TGH6NJRYM97P11P6-*3NDC5UU*ML3OJ3A4Q-DLE5LTNG7C15R5X10%25EZOJP%2BGVGK0.P%20%2B0KBOE56U.ROBMB8NAEF9KJIGQGDG%2F0VPZBEPN%20DFRU04%2BT.P7O3JT%20QI.7Y7L42WW4C64E-%25F%248O*C735MDNL0A1*8BUIIW138JJYEHL06IMKFLCXGLWK4%20NHIJCQ2FPPMK%24AG8UW0IFSA%24A9JMPW*5ROHBE9SMS5L4-RSZCB%2FOL5R0SOU5YHZMP1G6OJ1DHAC%3APL8F%2FG9%207QJH2BJIULH5XO.74Z-9PQ5F7J%20N23EDE2CT5LRI5QY9LEQ2J2-1J0M7Q48U%2B8M%2BH6X6AO8J0M1E3%2BR6LMIP%2FQGGM1-UL-203EZ0FOXC.LR6JC2K8LU1%2BVH182-%25HAWAXSHX25*R1GMUBZ2CNJDEB8HK%240IXR4WO1%20MANY9Q%2FHW55*CE%25LJSD9MMKR0JV8BW%3ASQ-4P%2046RD.XKGRLNCAC5I%2502.*EUVSD744ZUFMM4%20AC8TCQ11AB5JMHV3L%2FI%2B8G7GKI00SV97T09A6DII%2B13%2BVGXTOH12H%2B9K%2BC888I31R8F%25.C.-28IMCN2BS1ELGOCJG*CTVI%3ABPJ%20GCZGQZOL%2F9IW8ACJX%24C%2FBQS8ESV4TJN1UTUAW2LK2X6</w:t>
                       </w:r>
@@ -3688,6 +3342,399 @@
           <w:sz w:val="24"/>
           <w:szCs w:val="24"/>
         </w:rPr>
+        <w:t>Q</w:t>
+      </w:r>
+      <w:r>
+        <w:rPr>
+          <w:sz w:val="24"/>
+          <w:szCs w:val="24"/>
+        </w:rPr>
+        <w:t xml:space="preserve">uestion </w:t>
+      </w:r>
+      <w:r>
+        <w:rPr>
+          <w:sz w:val="24"/>
+          <w:szCs w:val="24"/>
+        </w:rPr>
+        <w:t xml:space="preserve">7 </w:t>
+      </w:r>
+      <w:r>
+        <w:rPr>
+          <w:sz w:val="24"/>
+          <w:szCs w:val="24"/>
+        </w:rPr>
+        <w:t xml:space="preserve">is based on the file </w:t>
+      </w:r>
+      <w:r>
+        <w:rPr>
+          <w:i/>
+          <w:iCs/>
+          <w:sz w:val="24"/>
+          <w:szCs w:val="24"/>
+        </w:rPr>
+        <w:t>Q</w:t>
+      </w:r>
+      <w:r>
+        <w:rPr>
+          <w:i/>
+          <w:iCs/>
+          <w:sz w:val="24"/>
+          <w:szCs w:val="24"/>
+        </w:rPr>
+        <w:t>uestion</w:t>
+      </w:r>
+      <w:r>
+        <w:rPr>
+          <w:i/>
+          <w:iCs/>
+          <w:sz w:val="24"/>
+          <w:szCs w:val="24"/>
+        </w:rPr>
+        <w:t>7</w:t>
+      </w:r>
+      <w:r>
+        <w:rPr>
+          <w:i/>
+          <w:iCs/>
+          <w:sz w:val="24"/>
+          <w:szCs w:val="24"/>
+        </w:rPr>
+        <w:t xml:space="preserve"> </w:t>
+      </w:r>
+      <w:r>
+        <w:rPr>
+          <w:i/>
+          <w:iCs/>
+          <w:sz w:val="24"/>
+          <w:szCs w:val="24"/>
+        </w:rPr>
+        <w:t>URL.txt</w:t>
+      </w:r>
+      <w:r>
+        <w:rPr>
+          <w:sz w:val="24"/>
+          <w:szCs w:val="24"/>
+        </w:rPr>
+        <w:t xml:space="preserve">, shown below. </w:t>
+      </w:r>
+      <w:r>
+        <w:rPr>
+          <w:sz w:val="24"/>
+          <w:szCs w:val="24"/>
+        </w:rPr>
+        <w:t xml:space="preserve">This is </w:t>
+      </w:r>
+      <w:r>
+        <w:rPr>
+          <w:sz w:val="24"/>
+          <w:szCs w:val="24"/>
+        </w:rPr>
+        <w:t xml:space="preserve">a </w:t>
+      </w:r>
+      <w:r>
+        <w:rPr>
+          <w:sz w:val="24"/>
+          <w:szCs w:val="24"/>
+        </w:rPr>
+        <w:t xml:space="preserve">spectrum </w:t>
+      </w:r>
+      <w:r>
+        <w:rPr>
+          <w:sz w:val="24"/>
+          <w:szCs w:val="24"/>
+        </w:rPr>
+        <w:t xml:space="preserve">of a </w:t>
+      </w:r>
+      <w:r>
+        <w:rPr>
+          <w:sz w:val="24"/>
+          <w:szCs w:val="24"/>
+        </w:rPr>
+        <w:t xml:space="preserve">different </w:t>
+      </w:r>
+      <w:r>
+        <w:rPr>
+          <w:sz w:val="24"/>
+          <w:szCs w:val="24"/>
+        </w:rPr>
+        <w:t xml:space="preserve">plutonium sample </w:t>
+      </w:r>
+      <w:r>
+        <w:rPr>
+          <w:sz w:val="24"/>
+          <w:szCs w:val="24"/>
+        </w:rPr>
+        <w:t xml:space="preserve">that has been </w:t>
+      </w:r>
+      <w:r>
+        <w:rPr>
+          <w:sz w:val="24"/>
+          <w:szCs w:val="24"/>
+        </w:rPr>
+        <w:t>stored in a</w:t>
+      </w:r>
+      <w:r>
+        <w:rPr>
+          <w:sz w:val="24"/>
+          <w:szCs w:val="24"/>
+        </w:rPr>
+        <w:t xml:space="preserve"> URL </w:t>
+      </w:r>
+      <w:r>
+        <w:rPr>
+          <w:sz w:val="24"/>
+          <w:szCs w:val="24"/>
+        </w:rPr>
+        <w:t>variation of QR encoding (some instruments offer this option for email transmission)</w:t>
+      </w:r>
+      <w:r>
+        <w:rPr>
+          <w:sz w:val="24"/>
+          <w:szCs w:val="24"/>
+        </w:rPr>
+        <w:t xml:space="preserve">. The URL is ASCII text that </w:t>
+      </w:r>
+      <w:r>
+        <w:rPr>
+          <w:sz w:val="24"/>
+          <w:szCs w:val="24"/>
+        </w:rPr>
+        <w:t>stores</w:t>
+      </w:r>
+      <w:r>
+        <w:rPr>
+          <w:sz w:val="24"/>
+          <w:szCs w:val="24"/>
+        </w:rPr>
+        <w:t xml:space="preserve"> the spectrum data</w:t>
+      </w:r>
+      <w:r>
+        <w:rPr>
+          <w:sz w:val="24"/>
+          <w:szCs w:val="24"/>
+        </w:rPr>
+        <w:t xml:space="preserve">. </w:t>
+      </w:r>
+      <w:r>
+        <w:rPr>
+          <w:sz w:val="24"/>
+          <w:szCs w:val="24"/>
+        </w:rPr>
+        <w:t>Th</w:t>
+      </w:r>
+      <w:r>
+        <w:rPr>
+          <w:sz w:val="24"/>
+          <w:szCs w:val="24"/>
+        </w:rPr>
+        <w:t>e</w:t>
+      </w:r>
+      <w:r>
+        <w:rPr>
+          <w:sz w:val="24"/>
+          <w:szCs w:val="24"/>
+        </w:rPr>
+        <w:t xml:space="preserve"> </w:t>
+      </w:r>
+      <w:r>
+        <w:rPr>
+          <w:sz w:val="24"/>
+          <w:szCs w:val="24"/>
+        </w:rPr>
+        <w:t xml:space="preserve">file may be dragged-and-dropped onto </w:t>
+      </w:r>
+      <w:proofErr w:type="spellStart"/>
+      <w:r>
+        <w:rPr>
+          <w:sz w:val="24"/>
+          <w:szCs w:val="24"/>
+        </w:rPr>
+        <w:t>InterSpec</w:t>
+      </w:r>
+      <w:proofErr w:type="spellEnd"/>
+      <w:r>
+        <w:rPr>
+          <w:sz w:val="24"/>
+          <w:szCs w:val="24"/>
+        </w:rPr>
+        <w:t xml:space="preserve">, </w:t>
+      </w:r>
+      <w:r>
+        <w:rPr>
+          <w:sz w:val="24"/>
+          <w:szCs w:val="24"/>
+        </w:rPr>
+        <w:t xml:space="preserve">or </w:t>
+      </w:r>
+      <w:r>
+        <w:rPr>
+          <w:sz w:val="24"/>
+          <w:szCs w:val="24"/>
+        </w:rPr>
+        <w:t xml:space="preserve">you may use </w:t>
+      </w:r>
+      <w:r>
+        <w:rPr>
+          <w:b/>
+          <w:bCs/>
+          <w:sz w:val="24"/>
+          <w:szCs w:val="24"/>
+        </w:rPr>
+        <w:t>“File”</w:t>
+      </w:r>
+      <w:r>
+        <w:rPr>
+          <w:sz w:val="24"/>
+          <w:szCs w:val="24"/>
+        </w:rPr>
+        <w:t xml:space="preserve"> </w:t>
+      </w:r>
+      <w:r>
+        <w:rPr>
+          <w:sz w:val="24"/>
+          <w:szCs w:val="24"/>
+        </w:rPr>
+        <w:t>→</w:t>
+      </w:r>
+      <w:r>
+        <w:rPr>
+          <w:sz w:val="24"/>
+          <w:szCs w:val="24"/>
+        </w:rPr>
+        <w:t xml:space="preserve"> </w:t>
+      </w:r>
+      <w:r>
+        <w:rPr>
+          <w:b/>
+          <w:bCs/>
+          <w:sz w:val="24"/>
+          <w:szCs w:val="24"/>
+        </w:rPr>
+        <w:t>“Open File…”</w:t>
+      </w:r>
+      <w:r>
+        <w:rPr>
+          <w:sz w:val="24"/>
+          <w:szCs w:val="24"/>
+        </w:rPr>
+        <w:t xml:space="preserve">, or you </w:t>
+      </w:r>
+      <w:r>
+        <w:rPr>
+          <w:sz w:val="24"/>
+          <w:szCs w:val="24"/>
+        </w:rPr>
+        <w:t>may</w:t>
+      </w:r>
+      <w:r>
+        <w:rPr>
+          <w:sz w:val="24"/>
+          <w:szCs w:val="24"/>
+        </w:rPr>
+        <w:t xml:space="preserve"> copy and paste the</w:t>
+      </w:r>
+      <w:r>
+        <w:rPr>
+          <w:sz w:val="24"/>
+          <w:szCs w:val="24"/>
+        </w:rPr>
+        <w:t xml:space="preserve"> text</w:t>
+      </w:r>
+      <w:r>
+        <w:rPr>
+          <w:sz w:val="24"/>
+          <w:szCs w:val="24"/>
+        </w:rPr>
+        <w:t xml:space="preserve"> into </w:t>
+      </w:r>
+      <w:proofErr w:type="spellStart"/>
+      <w:r>
+        <w:rPr>
+          <w:sz w:val="24"/>
+          <w:szCs w:val="24"/>
+        </w:rPr>
+        <w:t>InterSpec</w:t>
+      </w:r>
+      <w:proofErr w:type="spellEnd"/>
+      <w:r>
+        <w:rPr>
+          <w:sz w:val="24"/>
+          <w:szCs w:val="24"/>
+        </w:rPr>
+        <w:t xml:space="preserve"> using “</w:t>
+      </w:r>
+      <w:r>
+        <w:rPr>
+          <w:b/>
+          <w:bCs/>
+          <w:sz w:val="24"/>
+          <w:szCs w:val="24"/>
+        </w:rPr>
+        <w:t>Edit</w:t>
+      </w:r>
+      <w:r>
+        <w:rPr>
+          <w:b/>
+          <w:bCs/>
+          <w:sz w:val="24"/>
+          <w:szCs w:val="24"/>
+        </w:rPr>
+        <w:t>”</w:t>
+      </w:r>
+      <w:r>
+        <w:rPr>
+          <w:sz w:val="24"/>
+          <w:szCs w:val="24"/>
+        </w:rPr>
+        <w:t xml:space="preserve"> </w:t>
+      </w:r>
+      <w:r>
+        <w:rPr>
+          <w:sz w:val="24"/>
+          <w:szCs w:val="24"/>
+        </w:rPr>
+        <w:t>→</w:t>
+      </w:r>
+      <w:r>
+        <w:rPr>
+          <w:sz w:val="24"/>
+          <w:szCs w:val="24"/>
+        </w:rPr>
+        <w:t xml:space="preserve"> “</w:t>
+      </w:r>
+      <w:r>
+        <w:rPr>
+          <w:b/>
+          <w:bCs/>
+          <w:sz w:val="24"/>
+          <w:szCs w:val="24"/>
+        </w:rPr>
+        <w:t xml:space="preserve">Enter </w:t>
+      </w:r>
+      <w:proofErr w:type="spellStart"/>
+      <w:r>
+        <w:rPr>
+          <w:b/>
+          <w:bCs/>
+          <w:sz w:val="24"/>
+          <w:szCs w:val="24"/>
+        </w:rPr>
+        <w:t>Url</w:t>
+      </w:r>
+      <w:proofErr w:type="spellEnd"/>
+      <w:r>
+        <w:rPr>
+          <w:sz w:val="24"/>
+          <w:szCs w:val="24"/>
+        </w:rPr>
+        <w:t xml:space="preserve">”. </w:t>
+      </w:r>
+      <w:r>
+        <w:rPr>
+          <w:sz w:val="24"/>
+          <w:szCs w:val="24"/>
+        </w:rPr>
+        <w:br/>
         <w:t>No background spectrum is available.</w:t>
       </w:r>
     </w:p>
@@ -9747,6 +9794,7 @@
   <w:style w:type="character" w:default="1" w:styleId="DefaultParagraphFont">
     <w:name w:val="Default Paragraph Font"/>
     <w:uiPriority w:val="1"/>
+    <w:semiHidden/>
     <w:unhideWhenUsed/>
   </w:style>
   <w:style w:type="table" w:default="1" w:styleId="TableNormal">

</xml_diff>